<commit_message>
Additional edits to the code
</commit_message>
<xml_diff>
--- a/Figures/Linear_Model_Ouput_2014.docx
+++ b/Figures/Linear_Model_Ouput_2014.docx
@@ -5,7 +5,7 @@
     <w:tbl>
       <w:tblPr>
         <w:tblStyle w:val="Table"/>
-        <w:tblW w:type="pct" w:w="3819"/>
+        <w:tblW w:type="pct" w:w="4444"/>
         <w:tblLook w:firstRow="1" w:lastRow="0" w:firstColumn="0" w:lastColumn="0" w:noHBand="0" w:noVBand="0" w:val="0020"/>
         <w:jc w:val="start"/>
         <w:tblLayout w:type="fixed"/>
@@ -15,6 +15,7 @@
         <w:gridCol w:w="1210"/>
         <w:gridCol w:w="1100"/>
         <w:gridCol w:w="990"/>
+        <w:gridCol w:w="990"/>
       </w:tblGrid>
       <w:tr>
         <w:trPr>
@@ -30,7 +31,7 @@
         </w:tc>
         <w:tc>
           <w:tcPr>
-            <w:gridSpan w:val="3"/>
+            <w:gridSpan w:val="4"/>
           </w:tcPr>
           <w:p/>
         </w:tc>
@@ -83,6 +84,18 @@
             </w:r>
           </w:p>
         </w:tc>
+        <w:tc>
+          <w:tcPr/>
+          <w:p>
+            <w:pPr>
+              <w:pStyle w:val="Compact"/>
+              <w:jc w:val="left"/>
+            </w:pPr>
+            <w:r>
+              <w:t xml:space="preserve">p</w:t>
+            </w:r>
+          </w:p>
+        </w:tc>
       </w:tr>
       <w:tr>
         <w:tc>
@@ -105,31 +118,43 @@
               <w:jc w:val="left"/>
             </w:pPr>
             <w:r>
-              <w:t xml:space="preserve">28.238</w:t>
-            </w:r>
-          </w:p>
-        </w:tc>
-        <w:tc>
-          <w:tcPr/>
-          <w:p>
-            <w:pPr>
-              <w:pStyle w:val="Compact"/>
-              <w:jc w:val="left"/>
-            </w:pPr>
-            <w:r>
-              <w:t xml:space="preserve">18.496</w:t>
-            </w:r>
-          </w:p>
-        </w:tc>
-        <w:tc>
-          <w:tcPr/>
-          <w:p>
-            <w:pPr>
-              <w:pStyle w:val="Compact"/>
-              <w:jc w:val="left"/>
-            </w:pPr>
-            <w:r>
-              <w:t xml:space="preserve">37.980</w:t>
+              <w:t xml:space="preserve">35.755</w:t>
+            </w:r>
+          </w:p>
+        </w:tc>
+        <w:tc>
+          <w:tcPr/>
+          <w:p>
+            <w:pPr>
+              <w:pStyle w:val="Compact"/>
+              <w:jc w:val="left"/>
+            </w:pPr>
+            <w:r>
+              <w:t xml:space="preserve">4.028</w:t>
+            </w:r>
+          </w:p>
+        </w:tc>
+        <w:tc>
+          <w:tcPr/>
+          <w:p>
+            <w:pPr>
+              <w:pStyle w:val="Compact"/>
+              <w:jc w:val="left"/>
+            </w:pPr>
+            <w:r>
+              <w:t xml:space="preserve">67.482</w:t>
+            </w:r>
+          </w:p>
+        </w:tc>
+        <w:tc>
+          <w:tcPr/>
+          <w:p>
+            <w:pPr>
+              <w:pStyle w:val="Compact"/>
+              <w:jc w:val="left"/>
+            </w:pPr>
+            <w:r>
+              <w:t xml:space="preserve">0.028</w:t>
             </w:r>
           </w:p>
         </w:tc>
@@ -155,31 +180,43 @@
               <w:jc w:val="left"/>
             </w:pPr>
             <w:r>
-              <w:t xml:space="preserve">6.064</w:t>
-            </w:r>
-          </w:p>
-        </w:tc>
-        <w:tc>
-          <w:tcPr/>
-          <w:p>
-            <w:pPr>
-              <w:pStyle w:val="Compact"/>
-              <w:jc w:val="left"/>
-            </w:pPr>
-            <w:r>
-              <w:t xml:space="preserve">3.331</w:t>
-            </w:r>
-          </w:p>
-        </w:tc>
-        <w:tc>
-          <w:tcPr/>
-          <w:p>
-            <w:pPr>
-              <w:pStyle w:val="Compact"/>
-              <w:jc w:val="left"/>
-            </w:pPr>
-            <w:r>
-              <w:t xml:space="preserve">8.797</w:t>
+              <w:t xml:space="preserve">6.293</w:t>
+            </w:r>
+          </w:p>
+        </w:tc>
+        <w:tc>
+          <w:tcPr/>
+          <w:p>
+            <w:pPr>
+              <w:pStyle w:val="Compact"/>
+              <w:jc w:val="left"/>
+            </w:pPr>
+            <w:r>
+              <w:t xml:space="preserve">3.486</w:t>
+            </w:r>
+          </w:p>
+        </w:tc>
+        <w:tc>
+          <w:tcPr/>
+          <w:p>
+            <w:pPr>
+              <w:pStyle w:val="Compact"/>
+              <w:jc w:val="left"/>
+            </w:pPr>
+            <w:r>
+              <w:t xml:space="preserve">9.100</w:t>
+            </w:r>
+          </w:p>
+        </w:tc>
+        <w:tc>
+          <w:tcPr/>
+          <w:p>
+            <w:pPr>
+              <w:pStyle w:val="Compact"/>
+              <w:jc w:val="left"/>
+            </w:pPr>
+            <w:r>
+              <w:t xml:space="preserve">&lt;0.001</w:t>
             </w:r>
           </w:p>
         </w:tc>
@@ -205,31 +242,43 @@
               <w:jc w:val="left"/>
             </w:pPr>
             <w:r>
-              <w:t xml:space="preserve">0.147</w:t>
-            </w:r>
-          </w:p>
-        </w:tc>
-        <w:tc>
-          <w:tcPr/>
-          <w:p>
-            <w:pPr>
-              <w:pStyle w:val="Compact"/>
-              <w:jc w:val="left"/>
-            </w:pPr>
-            <w:r>
-              <w:t xml:space="preserve">0.036</w:t>
-            </w:r>
-          </w:p>
-        </w:tc>
-        <w:tc>
-          <w:tcPr/>
-          <w:p>
-            <w:pPr>
-              <w:pStyle w:val="Compact"/>
-              <w:jc w:val="left"/>
-            </w:pPr>
-            <w:r>
-              <w:t xml:space="preserve">0.258</w:t>
+              <w:t xml:space="preserve">0.149</w:t>
+            </w:r>
+          </w:p>
+        </w:tc>
+        <w:tc>
+          <w:tcPr/>
+          <w:p>
+            <w:pPr>
+              <w:pStyle w:val="Compact"/>
+              <w:jc w:val="left"/>
+            </w:pPr>
+            <w:r>
+              <w:t xml:space="preserve">0.037</w:t>
+            </w:r>
+          </w:p>
+        </w:tc>
+        <w:tc>
+          <w:tcPr/>
+          <w:p>
+            <w:pPr>
+              <w:pStyle w:val="Compact"/>
+              <w:jc w:val="left"/>
+            </w:pPr>
+            <w:r>
+              <w:t xml:space="preserve">0.262</w:t>
+            </w:r>
+          </w:p>
+        </w:tc>
+        <w:tc>
+          <w:tcPr/>
+          <w:p>
+            <w:pPr>
+              <w:pStyle w:val="Compact"/>
+              <w:jc w:val="left"/>
+            </w:pPr>
+            <w:r>
+              <w:t xml:space="preserve">0.010</w:t>
             </w:r>
           </w:p>
         </w:tc>
@@ -243,43 +292,55 @@
               <w:jc w:val="left"/>
             </w:pPr>
             <w:r>
-              <w:t xml:space="preserve">HabitatGrassland</w:t>
-            </w:r>
-          </w:p>
-        </w:tc>
-        <w:tc>
-          <w:tcPr/>
-          <w:p>
-            <w:pPr>
-              <w:pStyle w:val="Compact"/>
-              <w:jc w:val="left"/>
-            </w:pPr>
-            <w:r>
-              <w:t xml:space="preserve">-4.203</w:t>
-            </w:r>
-          </w:p>
-        </w:tc>
-        <w:tc>
-          <w:tcPr/>
-          <w:p>
-            <w:pPr>
-              <w:pStyle w:val="Compact"/>
-              <w:jc w:val="left"/>
-            </w:pPr>
-            <w:r>
-              <w:t xml:space="preserve">-16.481</w:t>
-            </w:r>
-          </w:p>
-        </w:tc>
-        <w:tc>
-          <w:tcPr/>
-          <w:p>
-            <w:pPr>
-              <w:pStyle w:val="Compact"/>
-              <w:jc w:val="left"/>
-            </w:pPr>
-            <w:r>
-              <w:t xml:space="preserve">8.075</w:t>
+              <w:t xml:space="preserve">HabitatForest</w:t>
+            </w:r>
+          </w:p>
+        </w:tc>
+        <w:tc>
+          <w:tcPr/>
+          <w:p>
+            <w:pPr>
+              <w:pStyle w:val="Compact"/>
+              <w:jc w:val="left"/>
+            </w:pPr>
+            <w:r>
+              <w:t xml:space="preserve">-8.760</w:t>
+            </w:r>
+          </w:p>
+        </w:tc>
+        <w:tc>
+          <w:tcPr/>
+          <w:p>
+            <w:pPr>
+              <w:pStyle w:val="Compact"/>
+              <w:jc w:val="left"/>
+            </w:pPr>
+            <w:r>
+              <w:t xml:space="preserve">-38.340</w:t>
+            </w:r>
+          </w:p>
+        </w:tc>
+        <w:tc>
+          <w:tcPr/>
+          <w:p>
+            <w:pPr>
+              <w:pStyle w:val="Compact"/>
+              <w:jc w:val="left"/>
+            </w:pPr>
+            <w:r>
+              <w:t xml:space="preserve">20.820</w:t>
+            </w:r>
+          </w:p>
+        </w:tc>
+        <w:tc>
+          <w:tcPr/>
+          <w:p>
+            <w:pPr>
+              <w:pStyle w:val="Compact"/>
+              <w:jc w:val="left"/>
+            </w:pPr>
+            <w:r>
+              <w:t xml:space="preserve">0.556</w:t>
             </w:r>
           </w:p>
         </w:tc>
@@ -293,43 +354,55 @@
               <w:jc w:val="left"/>
             </w:pPr>
             <w:r>
-              <w:t xml:space="preserve">HabitatHuman Modified</w:t>
-            </w:r>
-          </w:p>
-        </w:tc>
-        <w:tc>
-          <w:tcPr/>
-          <w:p>
-            <w:pPr>
-              <w:pStyle w:val="Compact"/>
-              <w:jc w:val="left"/>
-            </w:pPr>
-            <w:r>
-              <w:t xml:space="preserve">-9.297</w:t>
-            </w:r>
-          </w:p>
-        </w:tc>
-        <w:tc>
-          <w:tcPr/>
-          <w:p>
-            <w:pPr>
-              <w:pStyle w:val="Compact"/>
-              <w:jc w:val="left"/>
-            </w:pPr>
-            <w:r>
-              <w:t xml:space="preserve">-20.066</w:t>
-            </w:r>
-          </w:p>
-        </w:tc>
-        <w:tc>
-          <w:tcPr/>
-          <w:p>
-            <w:pPr>
-              <w:pStyle w:val="Compact"/>
-              <w:jc w:val="left"/>
-            </w:pPr>
-            <w:r>
-              <w:t xml:space="preserve">1.473</w:t>
+              <w:t xml:space="preserve">HabitatGrassland</w:t>
+            </w:r>
+          </w:p>
+        </w:tc>
+        <w:tc>
+          <w:tcPr/>
+          <w:p>
+            <w:pPr>
+              <w:pStyle w:val="Compact"/>
+              <w:jc w:val="left"/>
+            </w:pPr>
+            <w:r>
+              <w:t xml:space="preserve">-12.640</w:t>
+            </w:r>
+          </w:p>
+        </w:tc>
+        <w:tc>
+          <w:tcPr/>
+          <w:p>
+            <w:pPr>
+              <w:pStyle w:val="Compact"/>
+              <w:jc w:val="left"/>
+            </w:pPr>
+            <w:r>
+              <w:t xml:space="preserve">-43.388</w:t>
+            </w:r>
+          </w:p>
+        </w:tc>
+        <w:tc>
+          <w:tcPr/>
+          <w:p>
+            <w:pPr>
+              <w:pStyle w:val="Compact"/>
+              <w:jc w:val="left"/>
+            </w:pPr>
+            <w:r>
+              <w:t xml:space="preserve">18.108</w:t>
+            </w:r>
+          </w:p>
+        </w:tc>
+        <w:tc>
+          <w:tcPr/>
+          <w:p>
+            <w:pPr>
+              <w:pStyle w:val="Compact"/>
+              <w:jc w:val="left"/>
+            </w:pPr>
+            <w:r>
+              <w:t xml:space="preserve">0.414</w:t>
             </w:r>
           </w:p>
         </w:tc>
@@ -343,43 +416,55 @@
               <w:jc w:val="left"/>
             </w:pPr>
             <w:r>
-              <w:t xml:space="preserve">HabitatShrubland</w:t>
-            </w:r>
-          </w:p>
-        </w:tc>
-        <w:tc>
-          <w:tcPr/>
-          <w:p>
-            <w:pPr>
-              <w:pStyle w:val="Compact"/>
-              <w:jc w:val="left"/>
-            </w:pPr>
-            <w:r>
-              <w:t xml:space="preserve">3.717</w:t>
-            </w:r>
-          </w:p>
-        </w:tc>
-        <w:tc>
-          <w:tcPr/>
-          <w:p>
-            <w:pPr>
-              <w:pStyle w:val="Compact"/>
-              <w:jc w:val="left"/>
-            </w:pPr>
-            <w:r>
-              <w:t xml:space="preserve">-7.067</w:t>
-            </w:r>
-          </w:p>
-        </w:tc>
-        <w:tc>
-          <w:tcPr/>
-          <w:p>
-            <w:pPr>
-              <w:pStyle w:val="Compact"/>
-              <w:jc w:val="left"/>
-            </w:pPr>
-            <w:r>
-              <w:t xml:space="preserve">14.501</w:t>
+              <w:t xml:space="preserve">HabitatHuman Modified</w:t>
+            </w:r>
+          </w:p>
+        </w:tc>
+        <w:tc>
+          <w:tcPr/>
+          <w:p>
+            <w:pPr>
+              <w:pStyle w:val="Compact"/>
+              <w:jc w:val="left"/>
+            </w:pPr>
+            <w:r>
+              <w:t xml:space="preserve">-19.199</w:t>
+            </w:r>
+          </w:p>
+        </w:tc>
+        <w:tc>
+          <w:tcPr/>
+          <w:p>
+            <w:pPr>
+              <w:pStyle w:val="Compact"/>
+              <w:jc w:val="left"/>
+            </w:pPr>
+            <w:r>
+              <w:t xml:space="preserve">-49.193</w:t>
+            </w:r>
+          </w:p>
+        </w:tc>
+        <w:tc>
+          <w:tcPr/>
+          <w:p>
+            <w:pPr>
+              <w:pStyle w:val="Compact"/>
+              <w:jc w:val="left"/>
+            </w:pPr>
+            <w:r>
+              <w:t xml:space="preserve">10.795</w:t>
+            </w:r>
+          </w:p>
+        </w:tc>
+        <w:tc>
+          <w:tcPr/>
+          <w:p>
+            <w:pPr>
+              <w:pStyle w:val="Compact"/>
+              <w:jc w:val="left"/>
+            </w:pPr>
+            <w:r>
+              <w:t xml:space="preserve">0.205</w:t>
             </w:r>
           </w:p>
         </w:tc>
@@ -393,43 +478,55 @@
               <w:jc w:val="left"/>
             </w:pPr>
             <w:r>
-              <w:t xml:space="preserve">HabitatWetland</w:t>
-            </w:r>
-          </w:p>
-        </w:tc>
-        <w:tc>
-          <w:tcPr/>
-          <w:p>
-            <w:pPr>
-              <w:pStyle w:val="Compact"/>
-              <w:jc w:val="left"/>
-            </w:pPr>
-            <w:r>
-              <w:t xml:space="preserve">3.677</w:t>
-            </w:r>
-          </w:p>
-        </w:tc>
-        <w:tc>
-          <w:tcPr/>
-          <w:p>
-            <w:pPr>
-              <w:pStyle w:val="Compact"/>
-              <w:jc w:val="left"/>
-            </w:pPr>
-            <w:r>
-              <w:t xml:space="preserve">-8.954</w:t>
-            </w:r>
-          </w:p>
-        </w:tc>
-        <w:tc>
-          <w:tcPr/>
-          <w:p>
-            <w:pPr>
-              <w:pStyle w:val="Compact"/>
-              <w:jc w:val="left"/>
-            </w:pPr>
-            <w:r>
-              <w:t xml:space="preserve">16.308</w:t>
+              <w:t xml:space="preserve">HabitatRock</w:t>
+            </w:r>
+          </w:p>
+        </w:tc>
+        <w:tc>
+          <w:tcPr/>
+          <w:p>
+            <w:pPr>
+              <w:pStyle w:val="Compact"/>
+              <w:jc w:val="left"/>
+            </w:pPr>
+            <w:r>
+              <w:t xml:space="preserve">-3.386</w:t>
+            </w:r>
+          </w:p>
+        </w:tc>
+        <w:tc>
+          <w:tcPr/>
+          <w:p>
+            <w:pPr>
+              <w:pStyle w:val="Compact"/>
+              <w:jc w:val="left"/>
+            </w:pPr>
+            <w:r>
+              <w:t xml:space="preserve">-44.564</w:t>
+            </w:r>
+          </w:p>
+        </w:tc>
+        <w:tc>
+          <w:tcPr/>
+          <w:p>
+            <w:pPr>
+              <w:pStyle w:val="Compact"/>
+              <w:jc w:val="left"/>
+            </w:pPr>
+            <w:r>
+              <w:t xml:space="preserve">37.792</w:t>
+            </w:r>
+          </w:p>
+        </w:tc>
+        <w:tc>
+          <w:tcPr/>
+          <w:p>
+            <w:pPr>
+              <w:pStyle w:val="Compact"/>
+              <w:jc w:val="left"/>
+            </w:pPr>
+            <w:r>
+              <w:t xml:space="preserve">0.870</w:t>
             </w:r>
           </w:p>
         </w:tc>
@@ -443,43 +540,55 @@
               <w:jc w:val="left"/>
             </w:pPr>
             <w:r>
-              <w:t xml:space="preserve">Trophic.LevelHerbivore</w:t>
-            </w:r>
-          </w:p>
-        </w:tc>
-        <w:tc>
-          <w:tcPr/>
-          <w:p>
-            <w:pPr>
-              <w:pStyle w:val="Compact"/>
-              <w:jc w:val="left"/>
-            </w:pPr>
-            <w:r>
-              <w:t xml:space="preserve">-8.260</w:t>
-            </w:r>
-          </w:p>
-        </w:tc>
-        <w:tc>
-          <w:tcPr/>
-          <w:p>
-            <w:pPr>
-              <w:pStyle w:val="Compact"/>
-              <w:jc w:val="left"/>
-            </w:pPr>
-            <w:r>
-              <w:t xml:space="preserve">-16.753</w:t>
-            </w:r>
-          </w:p>
-        </w:tc>
-        <w:tc>
-          <w:tcPr/>
-          <w:p>
-            <w:pPr>
-              <w:pStyle w:val="Compact"/>
-              <w:jc w:val="left"/>
-            </w:pPr>
-            <w:r>
-              <w:t xml:space="preserve">0.232</w:t>
+              <w:t xml:space="preserve">HabitatShrubland</w:t>
+            </w:r>
+          </w:p>
+        </w:tc>
+        <w:tc>
+          <w:tcPr/>
+          <w:p>
+            <w:pPr>
+              <w:pStyle w:val="Compact"/>
+              <w:jc w:val="left"/>
+            </w:pPr>
+            <w:r>
+              <w:t xml:space="preserve">-4.315</w:t>
+            </w:r>
+          </w:p>
+        </w:tc>
+        <w:tc>
+          <w:tcPr/>
+          <w:p>
+            <w:pPr>
+              <w:pStyle w:val="Compact"/>
+              <w:jc w:val="left"/>
+            </w:pPr>
+            <w:r>
+              <w:t xml:space="preserve">-35.071</w:t>
+            </w:r>
+          </w:p>
+        </w:tc>
+        <w:tc>
+          <w:tcPr/>
+          <w:p>
+            <w:pPr>
+              <w:pStyle w:val="Compact"/>
+              <w:jc w:val="left"/>
+            </w:pPr>
+            <w:r>
+              <w:t xml:space="preserve">26.441</w:t>
+            </w:r>
+          </w:p>
+        </w:tc>
+        <w:tc>
+          <w:tcPr/>
+          <w:p>
+            <w:pPr>
+              <w:pStyle w:val="Compact"/>
+              <w:jc w:val="left"/>
+            </w:pPr>
+            <w:r>
+              <w:t xml:space="preserve">0.780</w:t>
             </w:r>
           </w:p>
         </w:tc>
@@ -493,43 +602,55 @@
               <w:jc w:val="left"/>
             </w:pPr>
             <w:r>
-              <w:t xml:space="preserve">Trophic.LevelOmnivore</w:t>
-            </w:r>
-          </w:p>
-        </w:tc>
-        <w:tc>
-          <w:tcPr/>
-          <w:p>
-            <w:pPr>
-              <w:pStyle w:val="Compact"/>
-              <w:jc w:val="left"/>
-            </w:pPr>
-            <w:r>
-              <w:t xml:space="preserve">-4.408</w:t>
-            </w:r>
-          </w:p>
-        </w:tc>
-        <w:tc>
-          <w:tcPr/>
-          <w:p>
-            <w:pPr>
-              <w:pStyle w:val="Compact"/>
-              <w:jc w:val="left"/>
-            </w:pPr>
-            <w:r>
-              <w:t xml:space="preserve">-12.057</w:t>
-            </w:r>
-          </w:p>
-        </w:tc>
-        <w:tc>
-          <w:tcPr/>
-          <w:p>
-            <w:pPr>
-              <w:pStyle w:val="Compact"/>
-              <w:jc w:val="left"/>
-            </w:pPr>
-            <w:r>
-              <w:t xml:space="preserve">3.241</w:t>
+              <w:t xml:space="preserve">HabitatWetland</w:t>
+            </w:r>
+          </w:p>
+        </w:tc>
+        <w:tc>
+          <w:tcPr/>
+          <w:p>
+            <w:pPr>
+              <w:pStyle w:val="Compact"/>
+              <w:jc w:val="left"/>
+            </w:pPr>
+            <w:r>
+              <w:t xml:space="preserve">-4.752</w:t>
+            </w:r>
+          </w:p>
+        </w:tc>
+        <w:tc>
+          <w:tcPr/>
+          <w:p>
+            <w:pPr>
+              <w:pStyle w:val="Compact"/>
+              <w:jc w:val="left"/>
+            </w:pPr>
+            <w:r>
+              <w:t xml:space="preserve">-35.281</w:t>
+            </w:r>
+          </w:p>
+        </w:tc>
+        <w:tc>
+          <w:tcPr/>
+          <w:p>
+            <w:pPr>
+              <w:pStyle w:val="Compact"/>
+              <w:jc w:val="left"/>
+            </w:pPr>
+            <w:r>
+              <w:t xml:space="preserve">25.778</w:t>
+            </w:r>
+          </w:p>
+        </w:tc>
+        <w:tc>
+          <w:tcPr/>
+          <w:p>
+            <w:pPr>
+              <w:pStyle w:val="Compact"/>
+              <w:jc w:val="left"/>
+            </w:pPr>
+            <w:r>
+              <w:t xml:space="preserve">0.757</w:t>
             </w:r>
           </w:p>
         </w:tc>
@@ -543,36 +664,56 @@
               <w:jc w:val="left"/>
             </w:pPr>
             <w:r>
-              <w:t xml:space="preserve">Num.Obs.</w:t>
-            </w:r>
-          </w:p>
-        </w:tc>
-        <w:tc>
-          <w:tcPr/>
-          <w:p>
-            <w:pPr>
-              <w:pStyle w:val="Compact"/>
-              <w:jc w:val="left"/>
-            </w:pPr>
-            <w:r>
-              <w:t xml:space="preserve">72</w:t>
-            </w:r>
-          </w:p>
-        </w:tc>
-        <w:tc>
-          <w:tcPr/>
-          <w:p>
-            <w:pPr>
-              <w:pStyle w:val="Compact"/>
-            </w:pPr>
-          </w:p>
-        </w:tc>
-        <w:tc>
-          <w:tcPr/>
-          <w:p>
-            <w:pPr>
-              <w:pStyle w:val="Compact"/>
-            </w:pPr>
+              <w:t xml:space="preserve">HabitatWoodland</w:t>
+            </w:r>
+          </w:p>
+        </w:tc>
+        <w:tc>
+          <w:tcPr/>
+          <w:p>
+            <w:pPr>
+              <w:pStyle w:val="Compact"/>
+              <w:jc w:val="left"/>
+            </w:pPr>
+            <w:r>
+              <w:t xml:space="preserve">-6.235</w:t>
+            </w:r>
+          </w:p>
+        </w:tc>
+        <w:tc>
+          <w:tcPr/>
+          <w:p>
+            <w:pPr>
+              <w:pStyle w:val="Compact"/>
+              <w:jc w:val="left"/>
+            </w:pPr>
+            <w:r>
+              <w:t xml:space="preserve">-36.302</w:t>
+            </w:r>
+          </w:p>
+        </w:tc>
+        <w:tc>
+          <w:tcPr/>
+          <w:p>
+            <w:pPr>
+              <w:pStyle w:val="Compact"/>
+              <w:jc w:val="left"/>
+            </w:pPr>
+            <w:r>
+              <w:t xml:space="preserve">23.831</w:t>
+            </w:r>
+          </w:p>
+        </w:tc>
+        <w:tc>
+          <w:tcPr/>
+          <w:p>
+            <w:pPr>
+              <w:pStyle w:val="Compact"/>
+              <w:jc w:val="left"/>
+            </w:pPr>
+            <w:r>
+              <w:t xml:space="preserve">0.680</w:t>
+            </w:r>
           </w:p>
         </w:tc>
       </w:tr>
@@ -585,36 +726,56 @@
               <w:jc w:val="left"/>
             </w:pPr>
             <w:r>
-              <w:t xml:space="preserve">R2</w:t>
-            </w:r>
-          </w:p>
-        </w:tc>
-        <w:tc>
-          <w:tcPr/>
-          <w:p>
-            <w:pPr>
-              <w:pStyle w:val="Compact"/>
-              <w:jc w:val="left"/>
-            </w:pPr>
-            <w:r>
-              <w:t xml:space="preserve">0.449</w:t>
-            </w:r>
-          </w:p>
-        </w:tc>
-        <w:tc>
-          <w:tcPr/>
-          <w:p>
-            <w:pPr>
-              <w:pStyle w:val="Compact"/>
-            </w:pPr>
-          </w:p>
-        </w:tc>
-        <w:tc>
-          <w:tcPr/>
-          <w:p>
-            <w:pPr>
-              <w:pStyle w:val="Compact"/>
-            </w:pPr>
+              <w:t xml:space="preserve">Trophic.LevelHerbivore</w:t>
+            </w:r>
+          </w:p>
+        </w:tc>
+        <w:tc>
+          <w:tcPr/>
+          <w:p>
+            <w:pPr>
+              <w:pStyle w:val="Compact"/>
+              <w:jc w:val="left"/>
+            </w:pPr>
+            <w:r>
+              <w:t xml:space="preserve">-8.650</w:t>
+            </w:r>
+          </w:p>
+        </w:tc>
+        <w:tc>
+          <w:tcPr/>
+          <w:p>
+            <w:pPr>
+              <w:pStyle w:val="Compact"/>
+              <w:jc w:val="left"/>
+            </w:pPr>
+            <w:r>
+              <w:t xml:space="preserve">-17.255</w:t>
+            </w:r>
+          </w:p>
+        </w:tc>
+        <w:tc>
+          <w:tcPr/>
+          <w:p>
+            <w:pPr>
+              <w:pStyle w:val="Compact"/>
+              <w:jc w:val="left"/>
+            </w:pPr>
+            <w:r>
+              <w:t xml:space="preserve">-0.045</w:t>
+            </w:r>
+          </w:p>
+        </w:tc>
+        <w:tc>
+          <w:tcPr/>
+          <w:p>
+            <w:pPr>
+              <w:pStyle w:val="Compact"/>
+              <w:jc w:val="left"/>
+            </w:pPr>
+            <w:r>
+              <w:t xml:space="preserve">0.049</w:t>
+            </w:r>
           </w:p>
         </w:tc>
       </w:tr>
@@ -627,36 +788,56 @@
               <w:jc w:val="left"/>
             </w:pPr>
             <w:r>
-              <w:t xml:space="preserve">R2 Adj.</w:t>
-            </w:r>
-          </w:p>
-        </w:tc>
-        <w:tc>
-          <w:tcPr/>
-          <w:p>
-            <w:pPr>
-              <w:pStyle w:val="Compact"/>
-              <w:jc w:val="left"/>
-            </w:pPr>
-            <w:r>
-              <w:t xml:space="preserve">0.379</w:t>
-            </w:r>
-          </w:p>
-        </w:tc>
-        <w:tc>
-          <w:tcPr/>
-          <w:p>
-            <w:pPr>
-              <w:pStyle w:val="Compact"/>
-            </w:pPr>
-          </w:p>
-        </w:tc>
-        <w:tc>
-          <w:tcPr/>
-          <w:p>
-            <w:pPr>
-              <w:pStyle w:val="Compact"/>
-            </w:pPr>
+              <w:t xml:space="preserve">Trophic.LevelOmnivore</w:t>
+            </w:r>
+          </w:p>
+        </w:tc>
+        <w:tc>
+          <w:tcPr/>
+          <w:p>
+            <w:pPr>
+              <w:pStyle w:val="Compact"/>
+              <w:jc w:val="left"/>
+            </w:pPr>
+            <w:r>
+              <w:t xml:space="preserve">-5.340</w:t>
+            </w:r>
+          </w:p>
+        </w:tc>
+        <w:tc>
+          <w:tcPr/>
+          <w:p>
+            <w:pPr>
+              <w:pStyle w:val="Compact"/>
+              <w:jc w:val="left"/>
+            </w:pPr>
+            <w:r>
+              <w:t xml:space="preserve">-13.196</w:t>
+            </w:r>
+          </w:p>
+        </w:tc>
+        <w:tc>
+          <w:tcPr/>
+          <w:p>
+            <w:pPr>
+              <w:pStyle w:val="Compact"/>
+              <w:jc w:val="left"/>
+            </w:pPr>
+            <w:r>
+              <w:t xml:space="preserve">2.516</w:t>
+            </w:r>
+          </w:p>
+        </w:tc>
+        <w:tc>
+          <w:tcPr/>
+          <w:p>
+            <w:pPr>
+              <w:pStyle w:val="Compact"/>
+              <w:jc w:val="left"/>
+            </w:pPr>
+            <w:r>
+              <w:t xml:space="preserve">0.179</w:t>
+            </w:r>
           </w:p>
         </w:tc>
       </w:tr>
@@ -669,20 +850,28 @@
               <w:jc w:val="left"/>
             </w:pPr>
             <w:r>
-              <w:t xml:space="preserve">AIC</w:t>
-            </w:r>
-          </w:p>
-        </w:tc>
-        <w:tc>
-          <w:tcPr/>
-          <w:p>
-            <w:pPr>
-              <w:pStyle w:val="Compact"/>
-              <w:jc w:val="left"/>
-            </w:pPr>
-            <w:r>
-              <w:t xml:space="preserve">591.5</w:t>
-            </w:r>
+              <w:t xml:space="preserve">Num.Obs.</w:t>
+            </w:r>
+          </w:p>
+        </w:tc>
+        <w:tc>
+          <w:tcPr/>
+          <w:p>
+            <w:pPr>
+              <w:pStyle w:val="Compact"/>
+              <w:jc w:val="left"/>
+            </w:pPr>
+            <w:r>
+              <w:t xml:space="preserve">73</w:t>
+            </w:r>
+          </w:p>
+        </w:tc>
+        <w:tc>
+          <w:tcPr/>
+          <w:p>
+            <w:pPr>
+              <w:pStyle w:val="Compact"/>
+            </w:pPr>
           </w:p>
         </w:tc>
         <w:tc>
@@ -711,20 +900,28 @@
               <w:jc w:val="left"/>
             </w:pPr>
             <w:r>
-              <w:t xml:space="preserve">BIC</w:t>
-            </w:r>
-          </w:p>
-        </w:tc>
-        <w:tc>
-          <w:tcPr/>
-          <w:p>
-            <w:pPr>
-              <w:pStyle w:val="Compact"/>
-              <w:jc w:val="left"/>
-            </w:pPr>
-            <w:r>
-              <w:t xml:space="preserve">614.3</w:t>
-            </w:r>
+              <w:t xml:space="preserve">R2</w:t>
+            </w:r>
+          </w:p>
+        </w:tc>
+        <w:tc>
+          <w:tcPr/>
+          <w:p>
+            <w:pPr>
+              <w:pStyle w:val="Compact"/>
+              <w:jc w:val="left"/>
+            </w:pPr>
+            <w:r>
+              <w:t xml:space="preserve">0.478</w:t>
+            </w:r>
+          </w:p>
+        </w:tc>
+        <w:tc>
+          <w:tcPr/>
+          <w:p>
+            <w:pPr>
+              <w:pStyle w:val="Compact"/>
+            </w:pPr>
           </w:p>
         </w:tc>
         <w:tc>
@@ -753,20 +950,28 @@
               <w:jc w:val="left"/>
             </w:pPr>
             <w:r>
-              <w:t xml:space="preserve">Log.Lik.</w:t>
-            </w:r>
-          </w:p>
-        </w:tc>
-        <w:tc>
-          <w:tcPr/>
-          <w:p>
-            <w:pPr>
-              <w:pStyle w:val="Compact"/>
-              <w:jc w:val="left"/>
-            </w:pPr>
-            <w:r>
-              <w:t xml:space="preserve">-285.752</w:t>
-            </w:r>
+              <w:t xml:space="preserve">R2 Adj.</w:t>
+            </w:r>
+          </w:p>
+        </w:tc>
+        <w:tc>
+          <w:tcPr/>
+          <w:p>
+            <w:pPr>
+              <w:pStyle w:val="Compact"/>
+              <w:jc w:val="left"/>
+            </w:pPr>
+            <w:r>
+              <w:t xml:space="preserve">0.384</w:t>
+            </w:r>
+          </w:p>
+        </w:tc>
+        <w:tc>
+          <w:tcPr/>
+          <w:p>
+            <w:pPr>
+              <w:pStyle w:val="Compact"/>
+            </w:pPr>
           </w:p>
         </w:tc>
         <w:tc>
@@ -795,20 +1000,28 @@
               <w:jc w:val="left"/>
             </w:pPr>
             <w:r>
-              <w:t xml:space="preserve">F</w:t>
-            </w:r>
-          </w:p>
-        </w:tc>
-        <w:tc>
-          <w:tcPr/>
-          <w:p>
-            <w:pPr>
-              <w:pStyle w:val="Compact"/>
-              <w:jc w:val="left"/>
-            </w:pPr>
-            <w:r>
-              <w:t xml:space="preserve">6.418</w:t>
-            </w:r>
+              <w:t xml:space="preserve">AIC</w:t>
+            </w:r>
+          </w:p>
+        </w:tc>
+        <w:tc>
+          <w:tcPr/>
+          <w:p>
+            <w:pPr>
+              <w:pStyle w:val="Compact"/>
+              <w:jc w:val="left"/>
+            </w:pPr>
+            <w:r>
+              <w:t xml:space="preserve">602.8</w:t>
+            </w:r>
+          </w:p>
+        </w:tc>
+        <w:tc>
+          <w:tcPr/>
+          <w:p>
+            <w:pPr>
+              <w:pStyle w:val="Compact"/>
+            </w:pPr>
           </w:p>
         </w:tc>
         <w:tc>
@@ -837,6 +1050,156 @@
               <w:jc w:val="left"/>
             </w:pPr>
             <w:r>
+              <w:t xml:space="preserve">BIC</w:t>
+            </w:r>
+          </w:p>
+        </w:tc>
+        <w:tc>
+          <w:tcPr/>
+          <w:p>
+            <w:pPr>
+              <w:pStyle w:val="Compact"/>
+              <w:jc w:val="left"/>
+            </w:pPr>
+            <w:r>
+              <w:t xml:space="preserve">632.5</w:t>
+            </w:r>
+          </w:p>
+        </w:tc>
+        <w:tc>
+          <w:tcPr/>
+          <w:p>
+            <w:pPr>
+              <w:pStyle w:val="Compact"/>
+            </w:pPr>
+          </w:p>
+        </w:tc>
+        <w:tc>
+          <w:tcPr/>
+          <w:p>
+            <w:pPr>
+              <w:pStyle w:val="Compact"/>
+            </w:pPr>
+          </w:p>
+        </w:tc>
+        <w:tc>
+          <w:tcPr/>
+          <w:p>
+            <w:pPr>
+              <w:pStyle w:val="Compact"/>
+            </w:pPr>
+          </w:p>
+        </w:tc>
+      </w:tr>
+      <w:tr>
+        <w:tc>
+          <w:tcPr/>
+          <w:p>
+            <w:pPr>
+              <w:pStyle w:val="Compact"/>
+              <w:jc w:val="left"/>
+            </w:pPr>
+            <w:r>
+              <w:t xml:space="preserve">Log.Lik.</w:t>
+            </w:r>
+          </w:p>
+        </w:tc>
+        <w:tc>
+          <w:tcPr/>
+          <w:p>
+            <w:pPr>
+              <w:pStyle w:val="Compact"/>
+              <w:jc w:val="left"/>
+            </w:pPr>
+            <w:r>
+              <w:t xml:space="preserve">-288.387</w:t>
+            </w:r>
+          </w:p>
+        </w:tc>
+        <w:tc>
+          <w:tcPr/>
+          <w:p>
+            <w:pPr>
+              <w:pStyle w:val="Compact"/>
+            </w:pPr>
+          </w:p>
+        </w:tc>
+        <w:tc>
+          <w:tcPr/>
+          <w:p>
+            <w:pPr>
+              <w:pStyle w:val="Compact"/>
+            </w:pPr>
+          </w:p>
+        </w:tc>
+        <w:tc>
+          <w:tcPr/>
+          <w:p>
+            <w:pPr>
+              <w:pStyle w:val="Compact"/>
+            </w:pPr>
+          </w:p>
+        </w:tc>
+      </w:tr>
+      <w:tr>
+        <w:tc>
+          <w:tcPr/>
+          <w:p>
+            <w:pPr>
+              <w:pStyle w:val="Compact"/>
+              <w:jc w:val="left"/>
+            </w:pPr>
+            <w:r>
+              <w:t xml:space="preserve">F</w:t>
+            </w:r>
+          </w:p>
+        </w:tc>
+        <w:tc>
+          <w:tcPr/>
+          <w:p>
+            <w:pPr>
+              <w:pStyle w:val="Compact"/>
+              <w:jc w:val="left"/>
+            </w:pPr>
+            <w:r>
+              <w:t xml:space="preserve">5.074</w:t>
+            </w:r>
+          </w:p>
+        </w:tc>
+        <w:tc>
+          <w:tcPr/>
+          <w:p>
+            <w:pPr>
+              <w:pStyle w:val="Compact"/>
+            </w:pPr>
+          </w:p>
+        </w:tc>
+        <w:tc>
+          <w:tcPr/>
+          <w:p>
+            <w:pPr>
+              <w:pStyle w:val="Compact"/>
+            </w:pPr>
+          </w:p>
+        </w:tc>
+        <w:tc>
+          <w:tcPr/>
+          <w:p>
+            <w:pPr>
+              <w:pStyle w:val="Compact"/>
+            </w:pPr>
+          </w:p>
+        </w:tc>
+      </w:tr>
+      <w:tr>
+        <w:tc>
+          <w:tcPr/>
+          <w:p>
+            <w:pPr>
+              <w:pStyle w:val="Compact"/>
+              <w:jc w:val="left"/>
+            </w:pPr>
+            <w:r>
               <w:t xml:space="preserve">RMSE</w:t>
             </w:r>
           </w:p>
@@ -849,8 +1212,16 @@
               <w:jc w:val="left"/>
             </w:pPr>
             <w:r>
-              <w:t xml:space="preserve">12.81</w:t>
-            </w:r>
+              <w:t xml:space="preserve">12.57</w:t>
+            </w:r>
+          </w:p>
+        </w:tc>
+        <w:tc>
+          <w:tcPr/>
+          <w:p>
+            <w:pPr>
+              <w:pStyle w:val="Compact"/>
+            </w:pPr>
           </w:p>
         </w:tc>
         <w:tc>

</xml_diff>